<commit_message>
Update Change log with recent improvements
Added two new entries to the 17/02/2026 section:
- Added notes to emphasise that the appropriate time period for comparison is one day
- Added the option to switch between kilometres and miles for cycling and driving

Co-Authored-By: Claude Sonnet 4.5 <noreply@anthropic.com>
</commit_message>
<xml_diff>
--- a/Change log.docx
+++ b/Change log.docx
@@ -461,7 +461,57 @@
         <w:rPr>
           <w:rFonts w:ascii="Courier New" w:hAnsi="Courier New" w:cs="Courier New"/>
         </w:rPr>
-        <w:t xml:space="preserve">Updated figures for “Electric oven” and “Gas oven”. Previous figures assumed a maximum power draw when it’s on. Ovens tend to cycle on and off once they’re at the desired temperature. I have therefore applied a 0.55 factor (50-60%) to account for this. </w:t>
+        <w:t>Updated figures for “Electric oven” and “Gas oven”. Previous figures assumed a maximum power draw when it’s on. Ovens tend to cycle on and off once they’re at the desired temperature. I have therefore applied a 0.55 factor (50-60%) to account for this.</w:t>
+      </w:r>
+    </w:p>
+    <w:p>
+      <w:pPr>
+        <w:pStyle w:val="ListParagraph"/>
+        <w:numPr>
+          <w:ilvl w:val="0"/>
+          <w:numId w:val="7"/>
+        </w:numPr>
+        <w:rPr>
+          <w:rFonts w:ascii="Courier New" w:hAnsi="Courier New" w:cs="Courier New"/>
+        </w:rPr>
+      </w:pPr>
+      <w:r>
+        <w:rPr>
+          <w:rFonts w:ascii="Courier New" w:hAnsi="Courier New" w:cs="Courier New"/>
+        </w:rPr>
+        <w:t xml:space="preserve">Added notes to emphasise that the appropriate </w:t>
+      </w:r>
+      <w:proofErr w:type="gramStart"/>
+      <w:r>
+        <w:rPr>
+          <w:rFonts w:ascii="Courier New" w:hAnsi="Courier New" w:cs="Courier New"/>
+        </w:rPr>
+        <w:t>time period</w:t>
+      </w:r>
+      <w:proofErr w:type="gramEnd"/>
+      <w:r>
+        <w:rPr>
+          <w:rFonts w:ascii="Courier New" w:hAnsi="Courier New" w:cs="Courier New"/>
+        </w:rPr>
+        <w:t xml:space="preserve"> for comparison is one day.</w:t>
+      </w:r>
+    </w:p>
+    <w:p>
+      <w:pPr>
+        <w:pStyle w:val="ListParagraph"/>
+        <w:numPr>
+          <w:ilvl w:val="0"/>
+          <w:numId w:val="7"/>
+        </w:numPr>
+        <w:rPr>
+          <w:rFonts w:ascii="Courier New" w:hAnsi="Courier New" w:cs="Courier New"/>
+        </w:rPr>
+      </w:pPr>
+      <w:r>
+        <w:rPr>
+          <w:rFonts w:ascii="Courier New" w:hAnsi="Courier New" w:cs="Courier New"/>
+        </w:rPr>
+        <w:t>Added the option to switch between kilometres and miles for cycling and driving.</w:t>
       </w:r>
     </w:p>
     <w:sectPr>

</xml_diff>

<commit_message>
Revert "Update Change log with recent improvements"
This reverts commit 9dae451e922aa0fb11654add0ca53b02f9c61473.
</commit_message>
<xml_diff>
--- a/Change log.docx
+++ b/Change log.docx
@@ -87,8 +87,6 @@
         <w:pStyle w:val="PlainText"/>
         <w:rPr>
           <w:rFonts w:ascii="Courier New" w:hAnsi="Courier New" w:cs="Courier New"/>
-          <w:sz w:val="24"/>
-          <w:szCs w:val="24"/>
         </w:rPr>
       </w:pPr>
     </w:p>
@@ -97,8 +95,6 @@
         <w:pStyle w:val="PlainText"/>
         <w:rPr>
           <w:rFonts w:ascii="Courier New" w:hAnsi="Courier New" w:cs="Courier New"/>
-          <w:sz w:val="24"/>
-          <w:szCs w:val="24"/>
         </w:rPr>
       </w:pPr>
     </w:p>
@@ -139,7 +135,7 @@
           <w:b/>
           <w:bCs/>
         </w:rPr>
-        <w:t>3</w:t>
+        <w:t>2</w:t>
       </w:r>
       <w:r>
         <w:rPr>
@@ -179,6 +175,14 @@
         </w:rPr>
         <w:t>========================================</w:t>
       </w:r>
+    </w:p>
+    <w:p>
+      <w:pPr>
+        <w:pStyle w:val="PlainText"/>
+        <w:rPr>
+          <w:rFonts w:ascii="Courier New" w:hAnsi="Courier New" w:cs="Courier New"/>
+        </w:rPr>
+      </w:pPr>
     </w:p>
     <w:p>
       <w:pPr>
@@ -201,126 +205,82 @@
         </w:rPr>
         <w:t xml:space="preserve">Added </w:t>
       </w:r>
+      <w:proofErr w:type="spellStart"/>
       <w:r>
         <w:rPr>
           <w:rFonts w:ascii="Courier New" w:hAnsi="Courier New" w:cs="Courier New"/>
           <w:sz w:val="24"/>
           <w:szCs w:val="24"/>
         </w:rPr>
-        <w:t>the option to compare energy costs of products across a small selection of countries.</w:t>
-      </w:r>
-    </w:p>
-    <w:p>
-      <w:pPr>
-        <w:pStyle w:val="PlainText"/>
+        <w:t>Dehumidifer</w:t>
+      </w:r>
+      <w:proofErr w:type="spellEnd"/>
+      <w:r>
         <w:rPr>
           <w:rFonts w:ascii="Courier New" w:hAnsi="Courier New" w:cs="Courier New"/>
           <w:sz w:val="24"/>
           <w:szCs w:val="24"/>
         </w:rPr>
-      </w:pPr>
-    </w:p>
-    <w:p>
-      <w:pPr>
-        <w:pStyle w:val="PlainText"/>
-        <w:rPr>
-          <w:rFonts w:ascii="Courier New" w:hAnsi="Courier New" w:cs="Courier New"/>
-        </w:rPr>
-      </w:pPr>
-    </w:p>
-    <w:p>
-      <w:pPr>
-        <w:pStyle w:val="PlainText"/>
-        <w:rPr>
-          <w:rFonts w:ascii="Courier New" w:hAnsi="Courier New" w:cs="Courier New"/>
-        </w:rPr>
-      </w:pPr>
-    </w:p>
-    <w:p>
-      <w:pPr>
-        <w:pStyle w:val="PlainText"/>
-        <w:rPr>
-          <w:rFonts w:ascii="Courier New" w:hAnsi="Courier New" w:cs="Courier New"/>
-        </w:rPr>
-      </w:pPr>
-      <w:r>
-        <w:rPr>
-          <w:rFonts w:ascii="Courier New" w:hAnsi="Courier New" w:cs="Courier New"/>
-        </w:rPr>
-        <w:t>========================================</w:t>
-      </w:r>
-    </w:p>
-    <w:p>
-      <w:pPr>
-        <w:pStyle w:val="PlainText"/>
-        <w:rPr>
-          <w:rFonts w:ascii="Courier New" w:hAnsi="Courier New" w:cs="Courier New"/>
-          <w:b/>
-          <w:bCs/>
-        </w:rPr>
-      </w:pPr>
-      <w:r>
-        <w:rPr>
-          <w:rFonts w:ascii="Courier New" w:hAnsi="Courier New" w:cs="Courier New"/>
-          <w:b/>
-          <w:bCs/>
-        </w:rPr>
-        <w:t>2</w:t>
-      </w:r>
-      <w:r>
-        <w:rPr>
-          <w:rFonts w:ascii="Courier New" w:hAnsi="Courier New" w:cs="Courier New"/>
-          <w:b/>
-          <w:bCs/>
-        </w:rPr>
-        <w:t>2</w:t>
-      </w:r>
-      <w:r>
-        <w:rPr>
-          <w:rFonts w:ascii="Courier New" w:hAnsi="Courier New" w:cs="Courier New"/>
-          <w:b/>
-          <w:bCs/>
-        </w:rPr>
-        <w:t>/02/20</w:t>
-      </w:r>
-      <w:r>
-        <w:rPr>
-          <w:rFonts w:ascii="Courier New" w:hAnsi="Courier New" w:cs="Courier New"/>
-          <w:b/>
-          <w:bCs/>
-        </w:rPr>
-        <w:t>2</w:t>
-      </w:r>
-      <w:r>
-        <w:rPr>
-          <w:rFonts w:ascii="Courier New" w:hAnsi="Courier New" w:cs="Courier New"/>
-          <w:b/>
-          <w:bCs/>
-        </w:rPr>
-        <w:t xml:space="preserve">6 </w:t>
-      </w:r>
-    </w:p>
-    <w:p>
-      <w:pPr>
-        <w:pStyle w:val="PlainText"/>
-        <w:rPr>
-          <w:rFonts w:ascii="Courier New" w:hAnsi="Courier New" w:cs="Courier New"/>
-        </w:rPr>
-      </w:pPr>
-      <w:r>
-        <w:rPr>
-          <w:rFonts w:ascii="Courier New" w:hAnsi="Courier New" w:cs="Courier New"/>
-        </w:rPr>
-        <w:t>========================================</w:t>
-      </w:r>
-    </w:p>
-    <w:p>
-      <w:pPr>
-        <w:pStyle w:val="PlainText"/>
-        <w:rPr>
-          <w:rFonts w:ascii="Courier New" w:hAnsi="Courier New" w:cs="Courier New"/>
-        </w:rPr>
-      </w:pPr>
+        <w:t xml:space="preserve">, Power </w:t>
+      </w:r>
+      <w:proofErr w:type="spellStart"/>
+      <w:r>
+        <w:rPr>
+          <w:rFonts w:ascii="Courier New" w:hAnsi="Courier New" w:cs="Courier New"/>
+          <w:sz w:val="24"/>
+          <w:szCs w:val="24"/>
+        </w:rPr>
+        <w:t>Strimmers</w:t>
+      </w:r>
+      <w:proofErr w:type="spellEnd"/>
+      <w:r>
+        <w:rPr>
+          <w:rFonts w:ascii="Courier New" w:hAnsi="Courier New" w:cs="Courier New"/>
+          <w:sz w:val="24"/>
+          <w:szCs w:val="24"/>
+        </w:rPr>
+        <w:t xml:space="preserve">, </w:t>
+      </w:r>
+      <w:r>
+        <w:rPr>
+          <w:rFonts w:ascii="Courier New" w:hAnsi="Courier New" w:cs="Courier New"/>
+          <w:sz w:val="24"/>
+          <w:szCs w:val="24"/>
+        </w:rPr>
+        <w:t xml:space="preserve">Power Washer, </w:t>
+      </w:r>
+      <w:r>
+        <w:rPr>
+          <w:rFonts w:ascii="Courier New" w:hAnsi="Courier New" w:cs="Courier New"/>
+          <w:sz w:val="24"/>
+          <w:szCs w:val="24"/>
+        </w:rPr>
+        <w:t>and Electric shower (with heat pump)</w:t>
+      </w:r>
+      <w:r>
+        <w:rPr>
+          <w:rFonts w:ascii="Courier New" w:hAnsi="Courier New" w:cs="Courier New"/>
+          <w:sz w:val="24"/>
+          <w:szCs w:val="24"/>
+        </w:rPr>
+        <w:t xml:space="preserve"> as new selection option</w:t>
+      </w:r>
+      <w:r>
+        <w:rPr>
+          <w:rFonts w:ascii="Courier New" w:hAnsi="Courier New" w:cs="Courier New"/>
+          <w:sz w:val="24"/>
+          <w:szCs w:val="24"/>
+        </w:rPr>
+        <w:t>s</w:t>
+      </w:r>
+      <w:r>
+        <w:rPr>
+          <w:rFonts w:ascii="Courier New" w:hAnsi="Courier New" w:cs="Courier New"/>
+          <w:sz w:val="24"/>
+          <w:szCs w:val="24"/>
+        </w:rPr>
+        <w:t>.</w:t>
+      </w:r>
     </w:p>
     <w:p>
       <w:pPr>
@@ -341,104 +301,6 @@
           <w:sz w:val="24"/>
           <w:szCs w:val="24"/>
         </w:rPr>
-        <w:t xml:space="preserve">Added </w:t>
-      </w:r>
-      <w:proofErr w:type="spellStart"/>
-      <w:r>
-        <w:rPr>
-          <w:rFonts w:ascii="Courier New" w:hAnsi="Courier New" w:cs="Courier New"/>
-          <w:sz w:val="24"/>
-          <w:szCs w:val="24"/>
-        </w:rPr>
-        <w:t>Dehumidifer</w:t>
-      </w:r>
-      <w:proofErr w:type="spellEnd"/>
-      <w:r>
-        <w:rPr>
-          <w:rFonts w:ascii="Courier New" w:hAnsi="Courier New" w:cs="Courier New"/>
-          <w:sz w:val="24"/>
-          <w:szCs w:val="24"/>
-        </w:rPr>
-        <w:t xml:space="preserve">, Power </w:t>
-      </w:r>
-      <w:proofErr w:type="spellStart"/>
-      <w:r>
-        <w:rPr>
-          <w:rFonts w:ascii="Courier New" w:hAnsi="Courier New" w:cs="Courier New"/>
-          <w:sz w:val="24"/>
-          <w:szCs w:val="24"/>
-        </w:rPr>
-        <w:t>Strimmers</w:t>
-      </w:r>
-      <w:proofErr w:type="spellEnd"/>
-      <w:r>
-        <w:rPr>
-          <w:rFonts w:ascii="Courier New" w:hAnsi="Courier New" w:cs="Courier New"/>
-          <w:sz w:val="24"/>
-          <w:szCs w:val="24"/>
-        </w:rPr>
-        <w:t xml:space="preserve">, </w:t>
-      </w:r>
-      <w:r>
-        <w:rPr>
-          <w:rFonts w:ascii="Courier New" w:hAnsi="Courier New" w:cs="Courier New"/>
-          <w:sz w:val="24"/>
-          <w:szCs w:val="24"/>
-        </w:rPr>
-        <w:t xml:space="preserve">Power Washer, </w:t>
-      </w:r>
-      <w:r>
-        <w:rPr>
-          <w:rFonts w:ascii="Courier New" w:hAnsi="Courier New" w:cs="Courier New"/>
-          <w:sz w:val="24"/>
-          <w:szCs w:val="24"/>
-        </w:rPr>
-        <w:t>and Electric shower (with heat pump)</w:t>
-      </w:r>
-      <w:r>
-        <w:rPr>
-          <w:rFonts w:ascii="Courier New" w:hAnsi="Courier New" w:cs="Courier New"/>
-          <w:sz w:val="24"/>
-          <w:szCs w:val="24"/>
-        </w:rPr>
-        <w:t xml:space="preserve"> as new selection option</w:t>
-      </w:r>
-      <w:r>
-        <w:rPr>
-          <w:rFonts w:ascii="Courier New" w:hAnsi="Courier New" w:cs="Courier New"/>
-          <w:sz w:val="24"/>
-          <w:szCs w:val="24"/>
-        </w:rPr>
-        <w:t>s</w:t>
-      </w:r>
-      <w:r>
-        <w:rPr>
-          <w:rFonts w:ascii="Courier New" w:hAnsi="Courier New" w:cs="Courier New"/>
-          <w:sz w:val="24"/>
-          <w:szCs w:val="24"/>
-        </w:rPr>
-        <w:t>.</w:t>
-      </w:r>
-    </w:p>
-    <w:p>
-      <w:pPr>
-        <w:pStyle w:val="PlainText"/>
-        <w:numPr>
-          <w:ilvl w:val="0"/>
-          <w:numId w:val="9"/>
-        </w:numPr>
-        <w:rPr>
-          <w:rFonts w:ascii="Courier New" w:hAnsi="Courier New" w:cs="Courier New"/>
-          <w:sz w:val="24"/>
-          <w:szCs w:val="24"/>
-        </w:rPr>
-      </w:pPr>
-      <w:r>
-        <w:rPr>
-          <w:rFonts w:ascii="Courier New" w:hAnsi="Courier New" w:cs="Courier New"/>
-          <w:sz w:val="24"/>
-          <w:szCs w:val="24"/>
-        </w:rPr>
         <w:t xml:space="preserve">Updated figures for Streaming Netflix and YouTube. The previous figure of 18 – 20 </w:t>
       </w:r>
       <w:proofErr w:type="spellStart"/>
@@ -763,14 +625,7 @@
         <w:rPr>
           <w:rFonts w:ascii="Courier New" w:hAnsi="Courier New" w:cs="Courier New"/>
         </w:rPr>
-        <w:t xml:space="preserve">Updated figures for “Electric oven” and “Gas oven”. Previous figures assumed a maximum power draw when it’s on. Ovens tend to cycle on and off once they’re at the </w:t>
-      </w:r>
-      <w:r>
-        <w:rPr>
-          <w:rFonts w:ascii="Courier New" w:hAnsi="Courier New" w:cs="Courier New"/>
-        </w:rPr>
-        <w:lastRenderedPageBreak/>
-        <w:t>desired temperature. I have therefore applied a 0.55 factor (50-60%) to account for this.</w:t>
+        <w:t>Updated figures for “Electric oven” and “Gas oven”. Previous figures assumed a maximum power draw when it’s on. Ovens tend to cycle on and off once they’re at the desired temperature. I have therefore applied a 0.55 factor (50-60%) to account for this.</w:t>
       </w:r>
     </w:p>
     <w:p>
@@ -850,6 +705,7 @@
         <w:rPr>
           <w:rFonts w:ascii="Courier New" w:hAnsi="Courier New" w:cs="Courier New"/>
         </w:rPr>
+        <w:lastRenderedPageBreak/>
         <w:t>========================================</w:t>
       </w:r>
     </w:p>

</xml_diff>